<commit_message>
ALL words of AF,and conclusion
</commit_message>
<xml_diff>
--- a/Abstract Factory.docx
+++ b/Abstract Factory.docx
@@ -41,9 +41,103 @@
       </w:r>
     </w:p>
     <w:p>
+      <w:pPr>
+        <w:rPr>
+          <w:rFonts w:hint="eastAsia"/>
+          <w:lang w:val="en-US" w:eastAsia="zh-CN"/>
+        </w:rPr>
+      </w:pPr>
       <w:r>
         <w:t>These properties collectively deliver robust and flexible systems. The bubble tea case demonstrates 40% faster feature deployment and 100% combination accuracy in production environments through dual encapsulation of both product creation and business rules. By abstracting product families while centralizing quality control logic within factories, the pattern proves particularly effective for domains requiring strict component compatibility and evolutionary product lines.</w:t>
       </w:r>
+      <w:r>
+        <w:rPr>
+          <w:rFonts w:hint="eastAsia"/>
+          <w:lang w:val="en-US" w:eastAsia="zh-CN"/>
+        </w:rPr>
+        <w:t xml:space="preserve"> </w:t>
+      </w:r>
+    </w:p>
+    <w:p>
+      <w:pPr>
+        <w:rPr>
+          <w:rFonts w:hint="eastAsia"/>
+          <w:lang w:val="en-US" w:eastAsia="zh-CN"/>
+        </w:rPr>
+      </w:pPr>
+    </w:p>
+    <w:p>
+      <w:pPr>
+        <w:rPr>
+          <w:rFonts w:hint="eastAsia"/>
+          <w:lang w:val="en-US" w:eastAsia="zh-CN"/>
+        </w:rPr>
+      </w:pPr>
+    </w:p>
+    <w:p>
+      <w:pPr>
+        <w:rPr>
+          <w:rFonts w:hint="eastAsia"/>
+          <w:lang w:val="en-US" w:eastAsia="zh-CN"/>
+        </w:rPr>
+      </w:pPr>
+    </w:p>
+    <w:p>
+      <w:pPr>
+        <w:rPr>
+          <w:rFonts w:hint="eastAsia"/>
+          <w:lang w:val="en-US" w:eastAsia="zh-CN"/>
+        </w:rPr>
+      </w:pPr>
+    </w:p>
+    <w:p>
+      <w:pPr>
+        <w:rPr>
+          <w:rFonts w:hint="eastAsia"/>
+          <w:lang w:val="en-US" w:eastAsia="zh-CN"/>
+        </w:rPr>
+      </w:pPr>
+    </w:p>
+    <w:p>
+      <w:pPr>
+        <w:rPr>
+          <w:rFonts w:hint="eastAsia"/>
+          <w:lang w:val="en-US" w:eastAsia="zh-CN"/>
+        </w:rPr>
+      </w:pPr>
+    </w:p>
+    <w:p>
+      <w:pPr>
+        <w:rPr>
+          <w:rFonts w:hint="eastAsia"/>
+          <w:lang w:val="en-US" w:eastAsia="zh-CN"/>
+        </w:rPr>
+      </w:pPr>
+    </w:p>
+    <w:p>
+      <w:pPr>
+        <w:rPr>
+          <w:rFonts w:hint="eastAsia"/>
+          <w:lang w:val="en-US" w:eastAsia="zh-CN"/>
+        </w:rPr>
+      </w:pPr>
+    </w:p>
+    <w:p>
+      <w:pPr>
+        <w:rPr>
+          <w:rFonts w:hint="default"/>
+          <w:lang w:val="en-US" w:eastAsia="zh-CN"/>
+        </w:rPr>
+      </w:pPr>
+      <w:r>
+        <w:rPr>
+          <w:rFonts w:hint="eastAsia"/>
+          <w:lang w:val="en-US" w:eastAsia="zh-CN"/>
+        </w:rPr>
+        <w:t xml:space="preserve">However, there is also a drawbacks of the design pattern. When using it, the interface and a large number of the objects makes the codes more complex. It will give the developers difficulties to clarify. Also, to some simple problems, the abstract factories seems over-engineering. </w:t>
+      </w:r>
+      <w:bookmarkStart w:id="0" w:name="_GoBack"/>
+      <w:bookmarkEnd w:id="0"/>
     </w:p>
     <w:p>
       <w:pPr>
@@ -82,16 +176,7 @@
           <w:rFonts w:hint="eastAsia"/>
           <w:lang w:val="en-US" w:eastAsia="zh-CN"/>
         </w:rPr>
-        <w:t>A. Kurmangali, M. E. Rana and W. N. W. Ab Rahman, "Impact of Abstract Factory and Decorator Design Patterns on Software Maintainability: Empirical Evaluation using CK Metrics," 2022 International</w:t>
-      </w:r>
-      <w:bookmarkStart w:id="0" w:name="_GoBack"/>
-      <w:bookmarkEnd w:id="0"/>
-      <w:r>
-        <w:rPr>
-          <w:rFonts w:hint="eastAsia"/>
-          <w:lang w:val="en-US" w:eastAsia="zh-CN"/>
-        </w:rPr>
-        <w:t xml:space="preserve"> Conference on Decision Aid Sciences and Applications (DASA), Chiangrai, Thailand, 2022, pp. 517-522, doi: 10.1109/DASA54658.2022.9765083. </w:t>
+        <w:t xml:space="preserve">A. Kurmangali, M. E. Rana and W. N. W. Ab Rahman, "Impact of Abstract Factory and Decorator Design Patterns on Software Maintainability: Empirical Evaluation using CK Metrics," 2022 International Conference on Decision Aid Sciences and Applications (DASA), Chiangrai, Thailand, 2022, pp. 517-522, doi: 10.1109/DASA54658.2022.9765083. </w:t>
       </w:r>
     </w:p>
     <w:p>
@@ -158,13 +243,15 @@
         <w:spacing w:before="0" w:beforeAutospacing="0" w:after="120" w:afterAutospacing="0"/>
         <w:ind w:left="0" w:firstLine="0"/>
         <w:rPr>
-          <w:rFonts w:hint="default" w:eastAsia="Segoe UI" w:cs="Segoe UI" w:asciiTheme="minorAscii" w:hAnsiTheme="minorAscii"/>
+          <w:rFonts w:hint="eastAsia" w:eastAsia="宋体" w:cs="Segoe UI" w:asciiTheme="minorAscii" w:hAnsiTheme="minorAscii"/>
           <w:i w:val="0"/>
           <w:iCs w:val="0"/>
           <w:caps w:val="0"/>
           <w:spacing w:val="0"/>
           <w:sz w:val="21"/>
           <w:szCs w:val="21"/>
+          <w:shd w:val="clear" w:fill="FFFFFF"/>
+          <w:lang w:val="en-US" w:eastAsia="zh-CN"/>
         </w:rPr>
       </w:pPr>
       <w:r>
@@ -178,7 +265,48 @@
           <w:szCs w:val="21"/>
           <w:shd w:val="clear" w:fill="FFFFFF"/>
         </w:rPr>
-        <w:t>In the process of software development, through the study of different aspects of design patterns, we have come to realize that software should be clear and understandable for all users and developers. Good design is not just about functionality; it directly impacts the usability and maintainability of the software, making the logical structure particularly important when designing software systems. A sound logical framework can help developers clarify their thoughts, ensure code cleanliness and consistency, thereby improving team efficiency and reducing communication barriers.</w:t>
+        <w:t xml:space="preserve">In the process of software development, through the study of different aspects of design patterns, we have come to realize that software should be clear and understandable for all users and developers. </w:t>
+      </w:r>
+      <w:r>
+        <w:rPr>
+          <w:rFonts w:hint="eastAsia" w:eastAsia="宋体" w:cs="Segoe UI" w:asciiTheme="minorAscii" w:hAnsiTheme="minorAscii"/>
+          <w:i w:val="0"/>
+          <w:iCs w:val="0"/>
+          <w:caps w:val="0"/>
+          <w:spacing w:val="0"/>
+          <w:sz w:val="21"/>
+          <w:szCs w:val="21"/>
+          <w:shd w:val="clear" w:fill="FFFFFF"/>
+          <w:lang w:val="en-US" w:eastAsia="zh-CN"/>
+        </w:rPr>
+        <w:t>I</w:t>
+      </w:r>
+      <w:r>
+        <w:rPr>
+          <w:rFonts w:hint="default" w:eastAsia="Segoe UI" w:cs="Segoe UI" w:asciiTheme="minorAscii" w:hAnsiTheme="minorAscii"/>
+          <w:i w:val="0"/>
+          <w:iCs w:val="0"/>
+          <w:caps w:val="0"/>
+          <w:spacing w:val="0"/>
+          <w:sz w:val="21"/>
+          <w:szCs w:val="21"/>
+          <w:shd w:val="clear" w:fill="FFFFFF"/>
+        </w:rPr>
+        <w:t xml:space="preserve">t directly impacts the usability and maintainability of the software, making the logical structure particularly important when designing software systems. A logical framework can help developers clarify their thoughts, ensure code cleanliness, thereby improving team efficiency and reducing communication barriers.Moreover, a clear structural design allows software to be flexibly adapted across various environments. </w:t>
+      </w:r>
+      <w:r>
+        <w:rPr>
+          <w:rFonts w:hint="eastAsia" w:eastAsia="宋体" w:cs="Segoe UI" w:asciiTheme="minorAscii" w:hAnsiTheme="minorAscii"/>
+          <w:i w:val="0"/>
+          <w:iCs w:val="0"/>
+          <w:caps w:val="0"/>
+          <w:spacing w:val="0"/>
+          <w:sz w:val="21"/>
+          <w:szCs w:val="21"/>
+          <w:shd w:val="clear" w:fill="FFFFFF"/>
+          <w:lang w:val="en-US" w:eastAsia="zh-CN"/>
+        </w:rPr>
+        <w:t xml:space="preserve">It can do help to reduce the cost of rewrite other codes and decrease the difficulty of maintain the system. </w:t>
       </w:r>
     </w:p>
     <w:p>
@@ -203,6 +331,20 @@
       </w:pPr>
       <w:r>
         <w:rPr>
+          <w:rFonts w:hint="eastAsia" w:eastAsia="宋体" w:cs="Segoe UI" w:asciiTheme="minorAscii" w:hAnsiTheme="minorAscii"/>
+          <w:i w:val="0"/>
+          <w:iCs w:val="0"/>
+          <w:caps w:val="0"/>
+          <w:spacing w:val="0"/>
+          <w:sz w:val="21"/>
+          <w:szCs w:val="21"/>
+          <w:shd w:val="clear" w:fill="FFFFFF"/>
+          <w:lang w:val="en-US" w:eastAsia="zh-CN"/>
+        </w:rPr>
+        <w:t>In general, a</w:t>
+      </w:r>
+      <w:r>
+        <w:rPr>
           <w:rFonts w:hint="default" w:eastAsia="Segoe UI" w:cs="Segoe UI" w:asciiTheme="minorAscii" w:hAnsiTheme="minorAscii"/>
           <w:i w:val="0"/>
           <w:iCs w:val="0"/>
@@ -212,41 +354,7 @@
           <w:szCs w:val="21"/>
           <w:shd w:val="clear" w:fill="FFFFFF"/>
         </w:rPr>
-        <w:t>Moreover, a clear structural design allows software to be flexibly adapted across various environments. Whether it’s for version updates, feature expansions, or changes in technology stacks, effective design patterns can significantly lower the costs of rewriting and maintaining code. Through these design patterns, we not only enhance coding efficiency but also establish a solid foundation for future project iterations, helping teams remain competitive in a rapidly evolving technical landscape.</w:t>
-      </w:r>
-    </w:p>
-    <w:p>
-      <w:pPr>
-        <w:pStyle w:val="2"/>
-        <w:keepNext w:val="0"/>
-        <w:keepLines w:val="0"/>
-        <w:widowControl/>
-        <w:suppressLineNumbers w:val="0"/>
-        <w:shd w:val="clear" w:fill="FFFFFF"/>
-        <w:spacing w:before="0" w:beforeAutospacing="0" w:after="120" w:afterAutospacing="0"/>
-        <w:ind w:left="0" w:firstLine="0"/>
-        <w:rPr>
-          <w:rFonts w:hint="default" w:eastAsia="Segoe UI" w:cs="Segoe UI" w:asciiTheme="minorAscii" w:hAnsiTheme="minorAscii"/>
-          <w:i w:val="0"/>
-          <w:iCs w:val="0"/>
-          <w:caps w:val="0"/>
-          <w:spacing w:val="0"/>
-          <w:sz w:val="21"/>
-          <w:szCs w:val="21"/>
-        </w:rPr>
-      </w:pPr>
-      <w:r>
-        <w:rPr>
-          <w:rFonts w:hint="default" w:eastAsia="Segoe UI" w:cs="Segoe UI" w:asciiTheme="minorAscii" w:hAnsiTheme="minorAscii"/>
-          <w:i w:val="0"/>
-          <w:iCs w:val="0"/>
-          <w:caps w:val="0"/>
-          <w:spacing w:val="0"/>
-          <w:sz w:val="21"/>
-          <w:szCs w:val="21"/>
-          <w:shd w:val="clear" w:fill="FFFFFF"/>
-        </w:rPr>
-        <w:t xml:space="preserve">All of these efforts are fundamentally based on a profound understanding of human needs. Whether considering the experience of end-users or the collaboration within the development team, everything should be centered around people. </w:t>
+        <w:t xml:space="preserve">ll of these efforts are fundamentally based on a profound understanding of human needs. Whether considering the experience of end-users or the collaboration within the development team, everything should be centered around people. </w:t>
       </w:r>
     </w:p>
     <w:p>

</xml_diff>